<commit_message>
Update 470. 用 Rand7() 实现 Rand10().docx
</commit_message>
<xml_diff>
--- a/15. Leetcode/470. 用 Rand7() 实现 Rand10().docx
+++ b/15. Leetcode/470. 用 Rand7() 实现 Rand10().docx
@@ -27,6 +27,309 @@
           <w:lang w:val="en-US" w:eastAsia="zh-CN"/>
         </w:rPr>
       </w:pPr>
+      <w:r>
+        <w:rPr>
+          <w:rFonts w:hint="eastAsia"/>
+          <w:lang w:val="en-US" w:eastAsia="zh-CN"/>
+        </w:rPr>
+        <w:t>已有方法rand7可生成1到7范围内的均匀随机整数，试写一个方法 rand10生成1到10范围内的均匀随机整数。</w:t>
+      </w:r>
+    </w:p>
+    <w:p>
+      <w:pPr>
+        <w:ind w:firstLine="420" w:firstLineChars="0"/>
+        <w:rPr>
+          <w:rFonts w:hint="eastAsia"/>
+          <w:lang w:val="en-US" w:eastAsia="zh-CN"/>
+        </w:rPr>
+      </w:pPr>
+      <w:r>
+        <w:rPr>
+          <w:rFonts w:hint="eastAsia"/>
+          <w:lang w:val="en-US" w:eastAsia="zh-CN"/>
+        </w:rPr>
+        <w:t>不要使用系统的Math.random()方法。</w:t>
+      </w:r>
+    </w:p>
+    <w:p>
+      <w:pPr>
+        <w:rPr>
+          <w:rFonts w:hint="eastAsia"/>
+          <w:lang w:val="en-US" w:eastAsia="zh-CN"/>
+        </w:rPr>
+      </w:pPr>
+    </w:p>
+    <w:p>
+      <w:pPr>
+        <w:ind w:firstLine="420" w:firstLineChars="0"/>
+        <w:rPr>
+          <w:rFonts w:hint="eastAsia"/>
+          <w:lang w:val="en-US" w:eastAsia="zh-CN"/>
+        </w:rPr>
+      </w:pPr>
+      <w:r>
+        <w:rPr>
+          <w:rFonts w:hint="eastAsia"/>
+          <w:lang w:val="en-US" w:eastAsia="zh-CN"/>
+        </w:rPr>
+        <w:t>示例 1:</w:t>
+      </w:r>
+    </w:p>
+    <w:p>
+      <w:pPr>
+        <w:ind w:firstLine="420" w:firstLineChars="0"/>
+        <w:rPr>
+          <w:rFonts w:hint="eastAsia"/>
+          <w:lang w:val="en-US" w:eastAsia="zh-CN"/>
+        </w:rPr>
+      </w:pPr>
+      <w:r>
+        <w:rPr>
+          <w:rFonts w:hint="eastAsia"/>
+          <w:lang w:val="en-US" w:eastAsia="zh-CN"/>
+        </w:rPr>
+        <w:t>输入: 1</w:t>
+      </w:r>
+    </w:p>
+    <w:p>
+      <w:pPr>
+        <w:ind w:firstLine="420" w:firstLineChars="0"/>
+        <w:rPr>
+          <w:rFonts w:hint="eastAsia"/>
+          <w:lang w:val="en-US" w:eastAsia="zh-CN"/>
+        </w:rPr>
+      </w:pPr>
+      <w:r>
+        <w:rPr>
+          <w:rFonts w:hint="eastAsia"/>
+          <w:lang w:val="en-US" w:eastAsia="zh-CN"/>
+        </w:rPr>
+        <w:t>输出: [7]</w:t>
+      </w:r>
+    </w:p>
+    <w:p>
+      <w:pPr>
+        <w:ind w:firstLine="420" w:firstLineChars="0"/>
+        <w:rPr>
+          <w:rFonts w:hint="eastAsia"/>
+          <w:lang w:val="en-US" w:eastAsia="zh-CN"/>
+        </w:rPr>
+      </w:pPr>
+      <w:r>
+        <w:rPr>
+          <w:rFonts w:hint="eastAsia"/>
+          <w:lang w:val="en-US" w:eastAsia="zh-CN"/>
+        </w:rPr>
+        <w:t>示例 2:</w:t>
+      </w:r>
+    </w:p>
+    <w:p>
+      <w:pPr>
+        <w:ind w:firstLine="420" w:firstLineChars="0"/>
+        <w:rPr>
+          <w:rFonts w:hint="eastAsia"/>
+          <w:lang w:val="en-US" w:eastAsia="zh-CN"/>
+        </w:rPr>
+      </w:pPr>
+      <w:r>
+        <w:rPr>
+          <w:rFonts w:hint="eastAsia"/>
+          <w:lang w:val="en-US" w:eastAsia="zh-CN"/>
+        </w:rPr>
+        <w:t>输入: 2</w:t>
+      </w:r>
+    </w:p>
+    <w:p>
+      <w:pPr>
+        <w:ind w:firstLine="420" w:firstLineChars="0"/>
+        <w:rPr>
+          <w:rFonts w:hint="eastAsia"/>
+          <w:lang w:val="en-US" w:eastAsia="zh-CN"/>
+        </w:rPr>
+      </w:pPr>
+      <w:r>
+        <w:rPr>
+          <w:rFonts w:hint="eastAsia"/>
+          <w:lang w:val="en-US" w:eastAsia="zh-CN"/>
+        </w:rPr>
+        <w:t>输出: [8,4]</w:t>
+      </w:r>
+    </w:p>
+    <w:p>
+      <w:pPr>
+        <w:ind w:firstLine="420" w:firstLineChars="0"/>
+        <w:rPr>
+          <w:rFonts w:hint="eastAsia"/>
+          <w:lang w:val="en-US" w:eastAsia="zh-CN"/>
+        </w:rPr>
+      </w:pPr>
+      <w:r>
+        <w:rPr>
+          <w:rFonts w:hint="eastAsia"/>
+          <w:lang w:val="en-US" w:eastAsia="zh-CN"/>
+        </w:rPr>
+        <w:t>示例 3:</w:t>
+      </w:r>
+    </w:p>
+    <w:p>
+      <w:pPr>
+        <w:ind w:firstLine="420" w:firstLineChars="0"/>
+        <w:rPr>
+          <w:rFonts w:hint="eastAsia"/>
+          <w:lang w:val="en-US" w:eastAsia="zh-CN"/>
+        </w:rPr>
+      </w:pPr>
+      <w:r>
+        <w:rPr>
+          <w:rFonts w:hint="eastAsia"/>
+          <w:lang w:val="en-US" w:eastAsia="zh-CN"/>
+        </w:rPr>
+        <w:t>输入: 3</w:t>
+      </w:r>
+    </w:p>
+    <w:p>
+      <w:pPr>
+        <w:ind w:firstLine="420" w:firstLineChars="0"/>
+        <w:rPr>
+          <w:rFonts w:hint="eastAsia"/>
+          <w:lang w:val="en-US" w:eastAsia="zh-CN"/>
+        </w:rPr>
+      </w:pPr>
+      <w:r>
+        <w:rPr>
+          <w:rFonts w:hint="eastAsia"/>
+          <w:lang w:val="en-US" w:eastAsia="zh-CN"/>
+        </w:rPr>
+        <w:t>输出: [8,1,10]</w:t>
+      </w:r>
+    </w:p>
+    <w:p>
+      <w:pPr>
+        <w:ind w:firstLine="420" w:firstLineChars="0"/>
+        <w:rPr>
+          <w:rFonts w:hint="eastAsia"/>
+          <w:lang w:val="en-US" w:eastAsia="zh-CN"/>
+        </w:rPr>
+      </w:pPr>
+      <w:r>
+        <w:rPr>
+          <w:rFonts w:hint="eastAsia"/>
+          <w:lang w:val="en-US" w:eastAsia="zh-CN"/>
+        </w:rPr>
+        <w:t> </w:t>
+      </w:r>
+    </w:p>
+    <w:p>
+      <w:pPr>
+        <w:ind w:firstLine="420" w:firstLineChars="0"/>
+        <w:rPr>
+          <w:rFonts w:hint="eastAsia"/>
+          <w:lang w:val="en-US" w:eastAsia="zh-CN"/>
+        </w:rPr>
+      </w:pPr>
+      <w:r>
+        <w:rPr>
+          <w:rFonts w:hint="eastAsia"/>
+          <w:lang w:val="en-US" w:eastAsia="zh-CN"/>
+        </w:rPr>
+        <w:t>提示:</w:t>
+      </w:r>
+    </w:p>
+    <w:p>
+      <w:pPr>
+        <w:ind w:firstLine="420" w:firstLineChars="0"/>
+        <w:rPr>
+          <w:rFonts w:hint="eastAsia"/>
+          <w:lang w:val="en-US" w:eastAsia="zh-CN"/>
+        </w:rPr>
+      </w:pPr>
+      <w:r>
+        <w:rPr>
+          <w:rFonts w:hint="eastAsia"/>
+          <w:lang w:val="en-US" w:eastAsia="zh-CN"/>
+        </w:rPr>
+        <w:t>rand7 已定义。</w:t>
+      </w:r>
+    </w:p>
+    <w:p>
+      <w:pPr>
+        <w:ind w:firstLine="420" w:firstLineChars="0"/>
+        <w:rPr>
+          <w:rFonts w:hint="eastAsia"/>
+          <w:lang w:val="en-US" w:eastAsia="zh-CN"/>
+        </w:rPr>
+      </w:pPr>
+      <w:r>
+        <w:rPr>
+          <w:rFonts w:hint="eastAsia"/>
+          <w:lang w:val="en-US" w:eastAsia="zh-CN"/>
+        </w:rPr>
+        <w:t>传入参数: n 表示 rand10 的调用次数。</w:t>
+      </w:r>
+    </w:p>
+    <w:p>
+      <w:pPr>
+        <w:ind w:firstLine="420" w:firstLineChars="0"/>
+        <w:rPr>
+          <w:rFonts w:hint="eastAsia"/>
+          <w:lang w:val="en-US" w:eastAsia="zh-CN"/>
+        </w:rPr>
+      </w:pPr>
+      <w:r>
+        <w:rPr>
+          <w:rFonts w:hint="eastAsia"/>
+          <w:lang w:val="en-US" w:eastAsia="zh-CN"/>
+        </w:rPr>
+        <w:t> </w:t>
+      </w:r>
+    </w:p>
+    <w:p>
+      <w:pPr>
+        <w:ind w:firstLine="420" w:firstLineChars="0"/>
+        <w:rPr>
+          <w:rFonts w:hint="eastAsia"/>
+          <w:lang w:val="en-US" w:eastAsia="zh-CN"/>
+        </w:rPr>
+      </w:pPr>
+      <w:r>
+        <w:rPr>
+          <w:rFonts w:hint="eastAsia"/>
+          <w:lang w:val="en-US" w:eastAsia="zh-CN"/>
+        </w:rPr>
+        <w:t>进阶:</w:t>
+      </w:r>
+    </w:p>
+    <w:p>
+      <w:pPr>
+        <w:ind w:firstLine="420" w:firstLineChars="0"/>
+        <w:rPr>
+          <w:rFonts w:hint="eastAsia"/>
+          <w:lang w:val="en-US" w:eastAsia="zh-CN"/>
+        </w:rPr>
+      </w:pPr>
+      <w:r>
+        <w:rPr>
+          <w:rFonts w:hint="eastAsia"/>
+          <w:lang w:val="en-US" w:eastAsia="zh-CN"/>
+        </w:rPr>
+        <w:t>rand7()调用次数的 期望值 是多少 ?</w:t>
+      </w:r>
+    </w:p>
+    <w:p>
+      <w:pPr>
+        <w:ind w:firstLine="420" w:firstLineChars="0"/>
+        <w:rPr>
+          <w:rFonts w:hint="eastAsia"/>
+          <w:lang w:val="en-US" w:eastAsia="zh-CN"/>
+        </w:rPr>
+      </w:pPr>
+      <w:r>
+        <w:rPr>
+          <w:rFonts w:hint="eastAsia"/>
+          <w:lang w:val="en-US" w:eastAsia="zh-CN"/>
+        </w:rPr>
+        <w:t>你能否尽量少调用rand7() ?</w:t>
+      </w:r>
     </w:p>
     <w:p>
       <w:pPr>
@@ -75,7 +378,7 @@
           <w:rFonts w:hint="default"/>
           <w:lang w:val="en-US" w:eastAsia="zh-CN"/>
         </w:rPr>
-        <w:t>我们可以用拒绝采样的方法实现 Rand10()。在拒绝采样中，如果生成的随机数满足要求，那么久返回该随机数，否则会不断生成直到一个满足要求的随机数为止。若我们调用两次 Rand7()，那么可以生成 [1, 49] 之间的随机整数，我们只用到其中的 40 个，用来实现 Rand10()，而拒绝剩下的 9 个数，如下图所示。</w:t>
+        <w:t>我们可以用拒绝采样的方法实现Rand10()。在拒绝采样中，如果生成的随机数满足要求，那么久返回该随机数，否则会不断生成直到一个满足要求的随机数为止。若我们调用两次Rand7()，那么可以生成[1, 49]之间的随机整数，我们只用到其中的40个，用来实现Rand10()，而拒绝剩下的9个数，如下图所示。</w:t>
       </w:r>
     </w:p>
     <w:p>
@@ -147,7 +450,7 @@
           <w:rFonts w:hint="default"/>
           <w:lang w:val="en-US" w:eastAsia="zh-CN"/>
         </w:rPr>
-        <w:t>我们来分析这种方法在平均情况下需要调用 Rand7() 的次数。我们称连续调用两次 Rand7() 为一轮，在第一轮中，有 40/49 的概率不被拒绝，而有 9/49 的概率被拒绝，进入第二轮。在第二轮中也是如此，因此调用 Rand7() 的期望次数为：</w:t>
+        <w:t>我们来分析这种方法在平均情况下需要调用Rand7()的次数。我们称连续调用两次Rand7()为一轮，在第一轮中，有40/49的概率不被拒绝，而有9/49的概率被拒绝，进入第二轮。在第二轮中也是如此，因此调用Rand7() 的期望次数为：</w:t>
       </w:r>
     </w:p>
     <w:p>
@@ -450,80 +753,416 @@
         </w:rPr>
         <w:t>：</w:t>
       </w:r>
+    </w:p>
+    <w:p>
+      <w:pPr>
+        <w:ind w:firstLine="420" w:firstLineChars="0"/>
+        <w:jc w:val="both"/>
+        <w:rPr>
+          <w:rFonts w:hint="default"/>
+          <w:lang w:val="en-US" w:eastAsia="zh-CN"/>
+        </w:rPr>
+      </w:pPr>
+      <w:r>
+        <w:rPr>
+          <w:rFonts w:hint="default"/>
+          <w:lang w:val="en-US" w:eastAsia="zh-CN"/>
+        </w:rPr>
+        <w:t>时间复杂度：期望时间复杂度为O(1)，但最坏情况下会达到 O(∞)（一直被拒绝）。</w:t>
+      </w:r>
+    </w:p>
+    <w:p>
+      <w:pPr>
+        <w:ind w:firstLine="420" w:firstLineChars="0"/>
+        <w:jc w:val="both"/>
+        <w:rPr>
+          <w:rFonts w:hint="default"/>
+          <w:lang w:val="en-US" w:eastAsia="zh-CN"/>
+        </w:rPr>
+      </w:pPr>
+      <w:r>
+        <w:rPr>
+          <w:rFonts w:hint="default"/>
+          <w:lang w:val="en-US" w:eastAsia="zh-CN"/>
+        </w:rPr>
+        <w:t>空间复杂度：O(1)。</w:t>
+      </w:r>
+    </w:p>
+    <w:p>
+      <w:pPr>
+        <w:ind w:firstLine="420" w:firstLineChars="0"/>
+        <w:jc w:val="both"/>
+        <w:rPr>
+          <w:rFonts w:hint="default"/>
+          <w:lang w:val="en-US" w:eastAsia="zh-CN"/>
+        </w:rPr>
+      </w:pPr>
+    </w:p>
+    <w:p>
+      <w:pPr>
+        <w:pStyle w:val="3"/>
+        <w:bidi w:val="0"/>
+        <w:rPr>
+          <w:rFonts w:hint="default"/>
+          <w:lang w:val="en-US" w:eastAsia="zh-CN"/>
+        </w:rPr>
+      </w:pPr>
+      <w:r>
+        <w:rPr>
+          <w:rFonts w:hint="eastAsia"/>
+          <w:lang w:val="en-US" w:eastAsia="zh-CN"/>
+        </w:rPr>
+        <w:t>方法二：拒绝采样</w:t>
+      </w:r>
+    </w:p>
+    <w:p>
+      <w:pPr>
+        <w:ind w:firstLine="420" w:firstLineChars="0"/>
+        <w:jc w:val="both"/>
+        <w:rPr>
+          <w:rFonts w:hint="default"/>
+          <w:lang w:val="en-US" w:eastAsia="zh-CN"/>
+        </w:rPr>
+      </w:pPr>
+      <w:r>
+        <w:rPr>
+          <w:rFonts w:hint="default"/>
+          <w:lang w:val="en-US" w:eastAsia="zh-CN"/>
+        </w:rPr>
+        <w:t>已知rand_N()可以等概率的生成[1, N]范围的随机数</w:t>
+      </w:r>
+    </w:p>
+    <w:p>
+      <w:pPr>
+        <w:ind w:firstLine="420" w:firstLineChars="0"/>
+        <w:jc w:val="both"/>
+        <w:rPr>
+          <w:rFonts w:hint="default"/>
+          <w:lang w:val="en-US" w:eastAsia="zh-CN"/>
+        </w:rPr>
+      </w:pPr>
+      <w:r>
+        <w:rPr>
+          <w:rFonts w:hint="default"/>
+          <w:lang w:val="en-US" w:eastAsia="zh-CN"/>
+        </w:rPr>
+        <w:t>那么：</w:t>
+      </w:r>
+    </w:p>
+    <w:p>
+      <w:pPr>
+        <w:ind w:firstLine="420" w:firstLineChars="0"/>
+        <w:jc w:val="both"/>
+        <w:rPr>
+          <w:rFonts w:hint="eastAsia"/>
+          <w:lang w:val="en-US" w:eastAsia="zh-CN"/>
+        </w:rPr>
+      </w:pPr>
+      <w:r>
+        <w:rPr>
+          <w:rFonts w:hint="default"/>
+          <w:lang w:val="en-US" w:eastAsia="zh-CN"/>
+        </w:rPr>
+        <w:t>(rand_X() - 1) × Y + rand_Y() ==&gt; 可以等概率的生成[1, X * Y]范围的随机</w:t>
+      </w:r>
+      <w:r>
+        <w:rPr>
+          <w:rFonts w:hint="eastAsia"/>
+          <w:lang w:val="en-US" w:eastAsia="zh-CN"/>
+        </w:rPr>
+        <w:t>数，</w:t>
+      </w:r>
+      <w:r>
+        <w:rPr>
+          <w:rFonts w:hint="default"/>
+          <w:lang w:val="en-US" w:eastAsia="zh-CN"/>
+        </w:rPr>
+        <w:t>即实现了rand_XY()</w:t>
+      </w:r>
+      <w:r>
+        <w:rPr>
+          <w:rFonts w:hint="eastAsia"/>
+          <w:lang w:val="en-US" w:eastAsia="zh-CN"/>
+        </w:rPr>
+        <w:t>。</w:t>
+      </w:r>
+    </w:p>
+    <w:p>
+      <w:pPr>
+        <w:ind w:firstLine="420" w:firstLineChars="0"/>
+        <w:jc w:val="both"/>
+        <w:rPr>
+          <w:rFonts w:hint="default"/>
+          <w:lang w:val="en-US" w:eastAsia="zh-CN"/>
+        </w:rPr>
+      </w:pPr>
+      <w:r>
+        <w:rPr>
+          <w:rFonts w:hint="default"/>
+          <w:lang w:val="en-US" w:eastAsia="zh-CN"/>
+        </w:rPr>
+        <w:t>要实现rand10()，就需要先实现rand_N()，并且保证N大于10且是10的倍数。这样再通过rand_N() % 10 + 1就可以得到[1,10]范围的随机数了。</w:t>
+      </w:r>
+    </w:p>
+    <w:p>
+      <w:pPr>
+        <w:ind w:firstLine="420" w:firstLineChars="0"/>
+        <w:jc w:val="both"/>
+        <w:rPr>
+          <w:rFonts w:hint="default"/>
+          <w:lang w:val="en-US" w:eastAsia="zh-CN"/>
+        </w:rPr>
+      </w:pPr>
+      <w:r>
+        <w:rPr>
+          <w:rFonts w:hint="default"/>
+          <w:lang w:val="en-US" w:eastAsia="zh-CN"/>
+        </w:rPr>
+        <w:t>而实现rand_N()，如下：</w:t>
+      </w:r>
+    </w:p>
+    <w:p>
+      <w:pPr>
+        <w:ind w:firstLine="420" w:firstLineChars="0"/>
+        <w:jc w:val="both"/>
+        <w:rPr>
+          <w:rFonts w:hint="default"/>
+          <w:lang w:val="en-US" w:eastAsia="zh-CN"/>
+        </w:rPr>
+      </w:pPr>
+      <w:r>
+        <w:rPr>
+          <w:rFonts w:hint="default"/>
+          <w:lang w:val="en-US" w:eastAsia="zh-CN"/>
+        </w:rPr>
+        <w:t>(rand7()-1) × 7 + rand7()  ==&gt; rand49()</w:t>
+      </w:r>
+    </w:p>
+    <w:p>
+      <w:pPr>
+        <w:ind w:firstLine="420" w:firstLineChars="0"/>
+        <w:jc w:val="both"/>
+        <w:rPr>
+          <w:rFonts w:hint="default"/>
+          <w:lang w:val="en-US" w:eastAsia="zh-CN"/>
+        </w:rPr>
+      </w:pPr>
+      <w:r>
+        <w:rPr>
+          <w:rFonts w:hint="default"/>
+          <w:lang w:val="en-US" w:eastAsia="zh-CN"/>
+        </w:rPr>
+        <w:t>但是这样实现的N不是10的倍数！这该怎么处理？这里就涉及到了“拒绝采样”的知识了，也就是说，如果某个采样结果不在要求的范围内，则丢弃它。</w:t>
+      </w:r>
+    </w:p>
+    <w:p>
+      <w:pPr>
+        <w:ind w:firstLine="420" w:firstLineChars="0"/>
+        <w:jc w:val="both"/>
+        <w:rPr>
+          <w:rFonts w:hint="eastAsia"/>
+          <w:b/>
+          <w:bCs/>
+          <w:lang w:val="en-US" w:eastAsia="zh-CN"/>
+        </w:rPr>
+      </w:pPr>
+      <w:r>
+        <w:rPr>
+          <w:rFonts w:hint="eastAsia"/>
+          <w:b/>
+          <w:bCs/>
+          <w:lang w:val="en-US" w:eastAsia="zh-CN"/>
+        </w:rPr>
+        <w:t>代码：</w:t>
+      </w:r>
+    </w:p>
+    <w:p>
+      <w:pPr>
+        <w:ind w:firstLine="420" w:firstLineChars="0"/>
+        <w:jc w:val="both"/>
+        <w:rPr>
+          <w:rFonts w:hint="default"/>
+          <w:lang w:val="en-US" w:eastAsia="zh-CN"/>
+        </w:rPr>
+      </w:pPr>
+      <w:r>
+        <w:rPr>
+          <w:rFonts w:hint="default"/>
+          <w:lang w:val="en-US" w:eastAsia="zh-CN"/>
+        </w:rPr>
+        <w:t>class Solution extends SolBase {</w:t>
+      </w:r>
+    </w:p>
+    <w:p>
+      <w:pPr>
+        <w:ind w:firstLine="420" w:firstLineChars="0"/>
+        <w:jc w:val="both"/>
+        <w:rPr>
+          <w:rFonts w:hint="default"/>
+          <w:lang w:val="en-US" w:eastAsia="zh-CN"/>
+        </w:rPr>
+      </w:pPr>
+      <w:r>
+        <w:rPr>
+          <w:rFonts w:hint="default"/>
+          <w:lang w:val="en-US" w:eastAsia="zh-CN"/>
+        </w:rPr>
+        <w:t xml:space="preserve">    public int rand10() {</w:t>
+      </w:r>
+    </w:p>
+    <w:p>
+      <w:pPr>
+        <w:ind w:firstLine="420" w:firstLineChars="0"/>
+        <w:jc w:val="both"/>
+        <w:rPr>
+          <w:rFonts w:hint="default"/>
+          <w:lang w:val="en-US" w:eastAsia="zh-CN"/>
+        </w:rPr>
+      </w:pPr>
+      <w:r>
+        <w:rPr>
+          <w:rFonts w:hint="default"/>
+          <w:lang w:val="en-US" w:eastAsia="zh-CN"/>
+        </w:rPr>
+        <w:t xml:space="preserve">        while(true) {</w:t>
+      </w:r>
+    </w:p>
+    <w:p>
+      <w:pPr>
+        <w:ind w:firstLine="420" w:firstLineChars="0"/>
+        <w:jc w:val="both"/>
+        <w:rPr>
+          <w:rFonts w:hint="default"/>
+          <w:lang w:val="en-US" w:eastAsia="zh-CN"/>
+        </w:rPr>
+      </w:pPr>
+      <w:r>
+        <w:rPr>
+          <w:rFonts w:hint="default"/>
+          <w:lang w:val="en-US" w:eastAsia="zh-CN"/>
+        </w:rPr>
+        <w:t xml:space="preserve">          </w:t>
+      </w:r>
+      <w:r>
+        <w:rPr>
+          <w:rFonts w:hint="default"/>
+          <w:color w:val="FF0000"/>
+          <w:lang w:val="en-US" w:eastAsia="zh-CN"/>
+        </w:rPr>
+        <w:t xml:space="preserve">  int num = (rand7() - 1) * 7 + rand7(); </w:t>
+      </w:r>
+    </w:p>
+    <w:p>
+      <w:pPr>
+        <w:ind w:left="1260" w:leftChars="0" w:firstLine="660" w:firstLineChars="275"/>
+        <w:jc w:val="both"/>
+        <w:rPr>
+          <w:rFonts w:hint="default"/>
+          <w:lang w:val="en-US" w:eastAsia="zh-CN"/>
+        </w:rPr>
+      </w:pPr>
+      <w:r>
+        <w:rPr>
+          <w:rFonts w:hint="default"/>
+          <w:lang w:val="en-US" w:eastAsia="zh-CN"/>
+        </w:rPr>
+        <w:t>// 等概率生成[1,49]范围的随机数</w:t>
+      </w:r>
+    </w:p>
+    <w:p>
+      <w:pPr>
+        <w:ind w:firstLine="420" w:firstLineChars="0"/>
+        <w:jc w:val="both"/>
+        <w:rPr>
+          <w:rFonts w:hint="default"/>
+          <w:lang w:val="en-US" w:eastAsia="zh-CN"/>
+        </w:rPr>
+      </w:pPr>
+      <w:r>
+        <w:rPr>
+          <w:rFonts w:hint="default"/>
+          <w:lang w:val="en-US" w:eastAsia="zh-CN"/>
+        </w:rPr>
+        <w:t xml:space="preserve">           </w:t>
+      </w:r>
       <w:bookmarkStart w:id="0" w:name="_GoBack"/>
+      <w:r>
+        <w:rPr>
+          <w:rFonts w:hint="default"/>
+          <w:color w:val="FF0000"/>
+          <w:lang w:val="en-US" w:eastAsia="zh-CN"/>
+        </w:rPr>
+        <w:t xml:space="preserve"> if(num &lt;= 40) return num % 10 + 1; </w:t>
+      </w:r>
       <w:bookmarkEnd w:id="0"/>
     </w:p>
     <w:p>
       <w:pPr>
-        <w:ind w:firstLine="420" w:firstLineChars="0"/>
-        <w:jc w:val="both"/>
-        <w:rPr>
-          <w:rFonts w:hint="default"/>
-          <w:lang w:val="en-US" w:eastAsia="zh-CN"/>
-        </w:rPr>
-      </w:pPr>
-      <w:r>
-        <w:rPr>
-          <w:rFonts w:hint="default"/>
-          <w:lang w:val="en-US" w:eastAsia="zh-CN"/>
-        </w:rPr>
-        <w:t>时间复杂度：期望时间复杂度为O(1)，但最坏情况下会达到 O(∞)（一直被拒绝）。</w:t>
-      </w:r>
-    </w:p>
-    <w:p>
-      <w:pPr>
-        <w:ind w:firstLine="420" w:firstLineChars="0"/>
-        <w:jc w:val="both"/>
-        <w:rPr>
-          <w:rFonts w:hint="default"/>
-          <w:lang w:val="en-US" w:eastAsia="zh-CN"/>
-        </w:rPr>
-      </w:pPr>
-      <w:r>
-        <w:rPr>
-          <w:rFonts w:hint="default"/>
-          <w:lang w:val="en-US" w:eastAsia="zh-CN"/>
-        </w:rPr>
-        <w:t>空间复杂度：O(1)。</w:t>
-      </w:r>
-    </w:p>
-    <w:p>
-      <w:pPr>
-        <w:ind w:firstLine="420" w:firstLineChars="0"/>
-        <w:jc w:val="both"/>
-        <w:rPr>
-          <w:rFonts w:hint="default"/>
-          <w:lang w:val="en-US" w:eastAsia="zh-CN"/>
-        </w:rPr>
-      </w:pPr>
-    </w:p>
-    <w:p>
-      <w:pPr>
-        <w:ind w:firstLine="420" w:firstLineChars="0"/>
-        <w:jc w:val="both"/>
-        <w:rPr>
-          <w:rFonts w:hint="default"/>
-          <w:lang w:val="en-US" w:eastAsia="zh-CN"/>
-        </w:rPr>
-      </w:pPr>
-    </w:p>
-    <w:p>
-      <w:pPr>
-        <w:ind w:firstLine="420" w:firstLineChars="0"/>
-        <w:rPr>
-          <w:rFonts w:hint="default"/>
-          <w:lang w:val="en-US" w:eastAsia="zh-CN"/>
-        </w:rPr>
-      </w:pPr>
-    </w:p>
-    <w:p>
-      <w:pPr>
-        <w:ind w:firstLine="420" w:firstLineChars="0"/>
-        <w:rPr>
-          <w:rFonts w:hint="default"/>
-          <w:lang w:val="en-US" w:eastAsia="zh-CN"/>
-        </w:rPr>
-      </w:pPr>
+        <w:ind w:left="1260" w:leftChars="0" w:firstLine="660" w:firstLineChars="275"/>
+        <w:jc w:val="both"/>
+        <w:rPr>
+          <w:rFonts w:hint="default"/>
+          <w:lang w:val="en-US" w:eastAsia="zh-CN"/>
+        </w:rPr>
+      </w:pPr>
+      <w:r>
+        <w:rPr>
+          <w:rFonts w:hint="default"/>
+          <w:lang w:val="en-US" w:eastAsia="zh-CN"/>
+        </w:rPr>
+        <w:t>// 拒绝采样，并返回[1,10]范围的随机数</w:t>
+      </w:r>
+    </w:p>
+    <w:p>
+      <w:pPr>
+        <w:ind w:firstLine="420" w:firstLineChars="0"/>
+        <w:jc w:val="both"/>
+        <w:rPr>
+          <w:rFonts w:hint="default"/>
+          <w:lang w:val="en-US" w:eastAsia="zh-CN"/>
+        </w:rPr>
+      </w:pPr>
+      <w:r>
+        <w:rPr>
+          <w:rFonts w:hint="default"/>
+          <w:lang w:val="en-US" w:eastAsia="zh-CN"/>
+        </w:rPr>
+        <w:t xml:space="preserve">        }</w:t>
+      </w:r>
+    </w:p>
+    <w:p>
+      <w:pPr>
+        <w:ind w:firstLine="420" w:firstLineChars="0"/>
+        <w:jc w:val="both"/>
+        <w:rPr>
+          <w:rFonts w:hint="default"/>
+          <w:lang w:val="en-US" w:eastAsia="zh-CN"/>
+        </w:rPr>
+      </w:pPr>
+      <w:r>
+        <w:rPr>
+          <w:rFonts w:hint="default"/>
+          <w:lang w:val="en-US" w:eastAsia="zh-CN"/>
+        </w:rPr>
+        <w:t xml:space="preserve">    }</w:t>
+      </w:r>
+    </w:p>
+    <w:p>
+      <w:pPr>
+        <w:ind w:firstLine="420" w:firstLineChars="0"/>
+        <w:jc w:val="both"/>
+        <w:rPr>
+          <w:rFonts w:hint="default"/>
+          <w:lang w:val="en-US" w:eastAsia="zh-CN"/>
+        </w:rPr>
+      </w:pPr>
+      <w:r>
+        <w:rPr>
+          <w:rFonts w:hint="default"/>
+          <w:lang w:val="en-US" w:eastAsia="zh-CN"/>
+        </w:rPr>
+        <w:t>}</w:t>
+      </w:r>
     </w:p>
     <w:p>
       <w:pPr>
@@ -697,7 +1336,7 @@
     <w:lsdException w:unhideWhenUsed="0" w:uiPriority="0" w:semiHidden="0" w:name="Document Map"/>
     <w:lsdException w:unhideWhenUsed="0" w:uiPriority="0" w:semiHidden="0" w:name="Plain Text"/>
     <w:lsdException w:unhideWhenUsed="0" w:uiPriority="0" w:semiHidden="0" w:name="E-mail Signature"/>
-    <w:lsdException w:unhideWhenUsed="0" w:uiPriority="0" w:semiHidden="0" w:name="Normal (Web)"/>
+    <w:lsdException w:qFormat="1" w:unhideWhenUsed="0" w:uiPriority="0" w:semiHidden="0" w:name="Normal (Web)"/>
     <w:lsdException w:unhideWhenUsed="0" w:uiPriority="0" w:semiHidden="0" w:name="HTML Acronym"/>
     <w:lsdException w:unhideWhenUsed="0" w:uiPriority="0" w:semiHidden="0" w:name="HTML Address"/>
     <w:lsdException w:unhideWhenUsed="0" w:uiPriority="0" w:semiHidden="0" w:name="HTML Cite"/>
@@ -1143,6 +1782,7 @@
   <w:style w:type="paragraph" w:styleId="15">
     <w:name w:val="Normal (Web)"/>
     <w:basedOn w:val="1"/>
+    <w:qFormat/>
     <w:uiPriority w:val="0"/>
     <w:pPr>
       <w:spacing w:before="0" w:beforeAutospacing="1" w:after="0" w:afterAutospacing="1"/>

</xml_diff>